<commit_message>
Gotten the table layout to work for the phone screen much better.
</commit_message>
<xml_diff>
--- a/documents/Dorian Notes.docx
+++ b/documents/Dorian Notes.docx
@@ -76,15 +76,7 @@
     </w:p>
     <w:p>
       <w:r>
-        <w:t xml:space="preserve">I’m just trying to find myself, </w:t>
-      </w:r>
-      <w:proofErr w:type="spellStart"/>
-      <w:r>
-        <w:t>y’know</w:t>
-      </w:r>
-      <w:proofErr w:type="spellEnd"/>
-      <w:r>
-        <w:t>?</w:t>
+        <w:t>I’m just trying to find myself, y’know?</w:t>
       </w:r>
     </w:p>
     <w:p/>
@@ -99,15 +91,7 @@
     <w:p/>
     <w:p>
       <w:r>
-        <w:t>{</w:t>
-      </w:r>
-      <w:proofErr w:type="gramStart"/>
-      <w:r>
-        <w:t>normal</w:t>
-      </w:r>
-      <w:proofErr w:type="gramEnd"/>
-      <w:r>
-        <w:t>} Hey, new [guy/girl]. ‘Sup? You’re probably wondering why someone would even talk to you, right?</w:t>
+        <w:t>{normal} Hey, new [guy/girl]. ‘Sup? You’re probably wondering why someone would even talk to you, right?</w:t>
       </w:r>
     </w:p>
     <w:p>
@@ -126,23 +110,7 @@
         <w:t>B</w:t>
       </w:r>
       <w:r>
-        <w:t xml:space="preserve">: It’s obvious that I’m just too awesome to ignore: {perplexed face} </w:t>
-      </w:r>
-      <w:proofErr w:type="gramStart"/>
-      <w:r>
-        <w:t>Is</w:t>
-      </w:r>
-      <w:proofErr w:type="gramEnd"/>
-      <w:r>
-        <w:t xml:space="preserve"> that like the opposite of a #</w:t>
-      </w:r>
-      <w:proofErr w:type="spellStart"/>
-      <w:r>
-        <w:t>humblebrag</w:t>
-      </w:r>
-      <w:proofErr w:type="spellEnd"/>
-      <w:r>
-        <w:t>? Anyway, (loop to A)</w:t>
+        <w:t>: It’s obvious that I’m just too awesome to ignore: {perplexed face} Is that like the opposite of a #humblebrag? Anyway, (loop to A)</w:t>
       </w:r>
     </w:p>
     <w:p/>
@@ -153,90 +121,29 @@
     </w:p>
     <w:p>
       <w:r>
-        <w:t xml:space="preserve">A: I think it’s </w:t>
-      </w:r>
-      <w:proofErr w:type="gramStart"/>
-      <w:r>
-        <w:t>nice.:</w:t>
-      </w:r>
-      <w:proofErr w:type="gramEnd"/>
-      <w:r>
-        <w:t xml:space="preserve"> Sorry, what? I just had to hit the snooze button on my brain. Are you serious?</w:t>
-      </w:r>
-    </w:p>
-    <w:p>
-      <w:r>
-        <w:t>B: So what do you do all the time</w:t>
-      </w:r>
-      <w:proofErr w:type="gramStart"/>
-      <w:r>
-        <w:t>?:</w:t>
-      </w:r>
-      <w:proofErr w:type="gramEnd"/>
-      <w:r>
-        <w:t xml:space="preserve"> Eh, we’ve got at least ONE place that sells fair trade coffee. I play the </w:t>
-      </w:r>
-      <w:proofErr w:type="spellStart"/>
-      <w:proofErr w:type="gramStart"/>
-      <w:r>
-        <w:t>uke</w:t>
-      </w:r>
-      <w:proofErr w:type="spellEnd"/>
-      <w:r>
-        <w:t>,</w:t>
-      </w:r>
-      <w:proofErr w:type="gramEnd"/>
-      <w:r>
-        <w:t xml:space="preserve"> steal Twinkies from the guy who lives with me. I’m just trying to find myself, </w:t>
-      </w:r>
-      <w:proofErr w:type="spellStart"/>
-      <w:r>
-        <w:t>y’know</w:t>
-      </w:r>
-      <w:proofErr w:type="spellEnd"/>
-      <w:r>
-        <w:t>?</w:t>
-      </w:r>
-    </w:p>
-    <w:p/>
-    <w:p>
-      <w:r>
-        <w:t>A1: Yeah, I’m serious</w:t>
-      </w:r>
-      <w:proofErr w:type="gramStart"/>
-      <w:r>
-        <w:t>!:</w:t>
-      </w:r>
-      <w:proofErr w:type="gramEnd"/>
-      <w:r>
-        <w:t xml:space="preserve"> </w:t>
+        <w:t>A: I think it’s nice.: Sorry, what? I just had to hit the snooze button on my brain. Are you serious?</w:t>
+      </w:r>
+    </w:p>
+    <w:p>
+      <w:r>
+        <w:t>B: So what do you do all the time?: Eh, we’ve got at least ONE place that sells fair trade coffee. I play the uke, steal Twinkies from the guy who lives with me. I’m just trying to find myself, y’know?</w:t>
+      </w:r>
+    </w:p>
+    <w:p/>
+    <w:p>
+      <w:r>
+        <w:t xml:space="preserve">A1: Yeah, I’m serious!: </w:t>
       </w:r>
       <w:r>
         <w:t>{perplexed face/exasperated face?}</w:t>
       </w:r>
       <w:r>
-        <w:t xml:space="preserve">Man, alright. Let’s just focus on the </w:t>
-      </w:r>
-      <w:proofErr w:type="gramStart"/>
-      <w:r>
-        <w:t>tour</w:t>
-      </w:r>
-      <w:proofErr w:type="gramEnd"/>
-      <w:r>
-        <w:t>? This is already punishing enough without you making it worse.</w:t>
-      </w:r>
-    </w:p>
-    <w:p>
-      <w:r>
-        <w:t xml:space="preserve">A2: Uh, it’s </w:t>
-      </w:r>
-      <w:proofErr w:type="gramStart"/>
-      <w:r>
-        <w:t>alright.:</w:t>
-      </w:r>
-      <w:proofErr w:type="gramEnd"/>
-      <w:r>
-        <w:t xml:space="preserve"> </w:t>
+        <w:t>Man, alright. Let’s just focus on the tour? This is already punishing enough without you making it worse.</w:t>
+      </w:r>
+    </w:p>
+    <w:p>
+      <w:r>
+        <w:t xml:space="preserve">A2: Uh, it’s alright.: </w:t>
       </w:r>
       <w:r>
         <w:t>{thinking face}</w:t>
@@ -256,15 +163,7 @@
     <w:p/>
     <w:p>
       <w:r>
-        <w:t xml:space="preserve">B1: </w:t>
-      </w:r>
-      <w:proofErr w:type="gramStart"/>
-      <w:r>
-        <w:t>Cool.:</w:t>
-      </w:r>
-      <w:proofErr w:type="gramEnd"/>
-      <w:r>
-        <w:t xml:space="preserve"> </w:t>
+        <w:t xml:space="preserve">B1: Cool.: </w:t>
       </w:r>
       <w:r>
         <w:t>{normal}</w:t>
@@ -297,11 +196,20 @@
         <w:t>Yes: Okay, then that saves us a lot of time.</w:t>
       </w:r>
     </w:p>
+    <w:p/>
+    <w:p>
+      <w:r>
+        <w:t>I’ll give you my number, since I’m nice. You should read my blog if you’re bored. It’s pretty deep. [Dorian added to contacts/social media]</w:t>
+      </w:r>
+    </w:p>
+    <w:p/>
+    <w:p/>
     <w:p>
       <w:r>
         <w:t>No: Dude, get a manual. But it’s cool, I’ll explain.</w:t>
       </w:r>
     </w:p>
+    <w:p/>
     <w:p>
       <w:r>
         <w:t>First, you can do pretty much anything with your phone. You can play games on your phone, text people, or see what’s going on in the world. Everyone here uses [social media name]. As you get to know people, maybe they’ll add you?</w:t>
@@ -310,6 +218,12 @@
     <w:p/>
     <w:p>
       <w:r>
+        <w:t>I’ll give you my number, since I’m nice. You should read my blog if you’re bored. It’s pretty deep. [Dorian added to contacts/social media]</w:t>
+      </w:r>
+    </w:p>
+    <w:p/>
+    <w:p>
+      <w:r>
         <w:t>I’ll give you my number, since I’m nice. You should read my blog if you’re bored. It’s pretty deep.</w:t>
       </w:r>
       <w:r>
@@ -324,15 +238,7 @@
     </w:p>
     <w:p>
       <w:r>
-        <w:t xml:space="preserve">You can see all my updates. If you want to find me or your other friends, we usually check in wherever we are. That way you can hang out with people without showing them that you’re “trying,” </w:t>
-      </w:r>
-      <w:proofErr w:type="spellStart"/>
-      <w:r>
-        <w:t>y’know</w:t>
-      </w:r>
-      <w:proofErr w:type="spellEnd"/>
-      <w:r>
-        <w:t xml:space="preserve">? </w:t>
+        <w:t xml:space="preserve">You can see all my updates. If you want to find me or your other friends, we usually check in wherever we are. That way you can hang out with people without showing them that you’re “trying,” y’know? </w:t>
       </w:r>
     </w:p>
     <w:p/>
@@ -343,24 +249,14 @@
     </w:p>
     <w:p>
       <w:r>
-        <w:t xml:space="preserve">If you ever want to send me a </w:t>
-      </w:r>
-      <w:proofErr w:type="gramStart"/>
-      <w:r>
-        <w:t>text, …</w:t>
-      </w:r>
-      <w:proofErr w:type="gramEnd"/>
-    </w:p>
-    <w:p/>
-    <w:p>
-      <w:r>
-        <w:t xml:space="preserve">People’s birthdays and stuff pop up too, so you’ve got no excuse to miss a birthday. </w:t>
-      </w:r>
-      <w:proofErr w:type="gramStart"/>
-      <w:r>
-        <w:t>Hint, hint.</w:t>
-      </w:r>
-      <w:proofErr w:type="gramEnd"/>
+        <w:t>If you ever want to send me a text, …</w:t>
+      </w:r>
+    </w:p>
+    <w:p/>
+    <w:p>
+      <w:r>
+        <w:t>People’s birthdays and stuff pop up too, so you’ve got no excuse to miss a birthday. Hint, hint.</w:t>
+      </w:r>
     </w:p>
     <w:p/>
     <w:p>
@@ -382,18 +278,10 @@
     </w:p>
     <w:p>
       <w:r>
-        <w:t xml:space="preserve">At the end of the day, you can go home and sleep to start a new in-game day. You can also be a rebel and stay up late, but you might sleep in and miss school, so try to be a little responsible. Or don’t. </w:t>
-      </w:r>
-      <w:proofErr w:type="gramStart"/>
-      <w:r>
-        <w:t>Whatever</w:t>
-      </w:r>
-      <w:r>
-        <w:t>.</w:t>
-      </w:r>
-      <w:proofErr w:type="gramEnd"/>
-      <w:r>
-        <w:t xml:space="preserve"> But seriously, if you stay up, you’ll feel it the next day.</w:t>
+        <w:t>At the end of the day, you can go home and sleep to start a new in-game day. You can also be a rebel and stay up late, but you might sleep in and miss school, so try to be a little responsible. Or don’t. Whatever</w:t>
+      </w:r>
+      <w:r>
+        <w:t>. But seriously, if you stay up, you’ll feel it the next day.</w:t>
       </w:r>
     </w:p>
     <w:p/>

</xml_diff>

<commit_message>
Refactored BaseScreens to inherit from a new interface IHcScreen.  This allows an extra level of abstraction to be able to have bose a BaseScreen and a Child Screen.;Added new ChildScreen class for base screens to own if they potentially want to have sub scripts to pop up and then return to the previous parent upon completion.;Added a ChildScreen for the calendar in the menu as an example of this. The ChildScreen handles the loading and setting the inptu to the child screen upon loading and setting it back to parent upon finishing the screen.;Added a sample as for the calendar as a crappy placeholder. ;Cleaned up the ScreenManager and ResourceManager abit.
</commit_message>
<xml_diff>
--- a/documents/Dorian Notes.docx
+++ b/documents/Dorian Notes.docx
@@ -76,7 +76,15 @@
     </w:p>
     <w:p>
       <w:r>
-        <w:t>I’m just trying to find myself, y’know?</w:t>
+        <w:t xml:space="preserve">I’m just trying to find myself, </w:t>
+      </w:r>
+      <w:proofErr w:type="spellStart"/>
+      <w:r>
+        <w:t>y’know</w:t>
+      </w:r>
+      <w:proofErr w:type="spellEnd"/>
+      <w:r>
+        <w:t>?</w:t>
       </w:r>
     </w:p>
     <w:p/>
@@ -90,177 +98,587 @@
     </w:p>
     <w:p/>
     <w:p>
-      <w:r>
-        <w:t>{normal} Hey, new [guy/girl]. ‘Sup? You’re probably wondering why someone would even talk to you, right?</w:t>
-      </w:r>
-    </w:p>
-    <w:p>
-      <w:r>
+      <w:pPr>
+        <w:rPr>
+          <w:highlight w:val="cyan"/>
+        </w:rPr>
+      </w:pPr>
+      <w:r>
+        <w:rPr>
+          <w:highlight w:val="cyan"/>
+        </w:rPr>
+        <w:t>{</w:t>
+      </w:r>
+      <w:proofErr w:type="gramStart"/>
+      <w:r>
+        <w:rPr>
+          <w:highlight w:val="cyan"/>
+        </w:rPr>
+        <w:t>normal</w:t>
+      </w:r>
+      <w:proofErr w:type="gramEnd"/>
+      <w:r>
+        <w:rPr>
+          <w:highlight w:val="cyan"/>
+        </w:rPr>
+        <w:t>} Hey, new [guy/girl]. ‘Sup? You’re probably wondering why someone would even talk to you, right?</w:t>
+      </w:r>
+    </w:p>
+    <w:p>
+      <w:pPr>
+        <w:rPr>
+          <w:highlight w:val="cyan"/>
+        </w:rPr>
+      </w:pPr>
+      <w:r>
+        <w:rPr>
+          <w:highlight w:val="cyan"/>
+        </w:rPr>
         <w:t>A: Yes:</w:t>
       </w:r>
       <w:r>
+        <w:rPr>
+          <w:highlight w:val="cyan"/>
+        </w:rPr>
         <w:t xml:space="preserve"> Well, the institution asked me to give you a grand tour of the grounds. I’m honored that they realized how much I didn’t want to be in class.</w:t>
       </w:r>
       <w:r>
+        <w:rPr>
+          <w:highlight w:val="cyan"/>
+        </w:rPr>
         <w:t xml:space="preserve"> </w:t>
       </w:r>
     </w:p>
     <w:p>
-      <w:r>
+      <w:pPr>
+        <w:rPr>
+          <w:highlight w:val="cyan"/>
+        </w:rPr>
+      </w:pPr>
+      <w:r>
+        <w:rPr>
+          <w:highlight w:val="cyan"/>
+        </w:rPr>
         <w:t>B</w:t>
       </w:r>
       <w:r>
-        <w:t>: It’s obvious that I’m just too awesome to ignore: {perplexed face} Is that like the opposite of a #humblebrag? Anyway, (loop to A)</w:t>
-      </w:r>
-    </w:p>
-    <w:p/>
-    <w:p>
-      <w:r>
+        <w:rPr>
+          <w:highlight w:val="cyan"/>
+        </w:rPr>
+        <w:t xml:space="preserve">: It’s obvious that I’m just too awesome to ignore: {perplexed face} </w:t>
+      </w:r>
+      <w:proofErr w:type="gramStart"/>
+      <w:r>
+        <w:rPr>
+          <w:highlight w:val="cyan"/>
+        </w:rPr>
+        <w:t>Is</w:t>
+      </w:r>
+      <w:proofErr w:type="gramEnd"/>
+      <w:r>
+        <w:rPr>
+          <w:highlight w:val="cyan"/>
+        </w:rPr>
+        <w:t xml:space="preserve"> that like the opposite of a #</w:t>
+      </w:r>
+      <w:proofErr w:type="spellStart"/>
+      <w:r>
+        <w:rPr>
+          <w:highlight w:val="cyan"/>
+        </w:rPr>
+        <w:t>humblebrag</w:t>
+      </w:r>
+      <w:proofErr w:type="spellEnd"/>
+      <w:r>
+        <w:rPr>
+          <w:highlight w:val="cyan"/>
+        </w:rPr>
+        <w:t>? Anyway, (loop to A)</w:t>
+      </w:r>
+    </w:p>
+    <w:p>
+      <w:pPr>
+        <w:rPr>
+          <w:highlight w:val="cyan"/>
+        </w:rPr>
+      </w:pPr>
+    </w:p>
+    <w:p>
+      <w:pPr>
+        <w:rPr>
+          <w:highlight w:val="cyan"/>
+        </w:rPr>
+      </w:pPr>
+      <w:r>
+        <w:rPr>
+          <w:highlight w:val="cyan"/>
+        </w:rPr>
         <w:t>Have you had a chance to check out our humble city? It’s pretty boring around here.</w:t>
       </w:r>
     </w:p>
     <w:p>
-      <w:r>
-        <w:t>A: I think it’s nice.: Sorry, what? I just had to hit the snooze button on my brain. Are you serious?</w:t>
-      </w:r>
-    </w:p>
-    <w:p>
-      <w:r>
-        <w:t>B: So what do you do all the time?: Eh, we’ve got at least ONE place that sells fair trade coffee. I play the uke, steal Twinkies from the guy who lives with me. I’m just trying to find myself, y’know?</w:t>
-      </w:r>
-    </w:p>
-    <w:p/>
-    <w:p>
-      <w:r>
-        <w:t xml:space="preserve">A1: Yeah, I’m serious!: </w:t>
-      </w:r>
-      <w:r>
+      <w:pPr>
+        <w:rPr>
+          <w:highlight w:val="cyan"/>
+        </w:rPr>
+      </w:pPr>
+      <w:r>
+        <w:rPr>
+          <w:highlight w:val="cyan"/>
+        </w:rPr>
+        <w:t xml:space="preserve">A: I think it’s </w:t>
+      </w:r>
+      <w:proofErr w:type="gramStart"/>
+      <w:r>
+        <w:rPr>
+          <w:highlight w:val="cyan"/>
+        </w:rPr>
+        <w:t>nice.:</w:t>
+      </w:r>
+      <w:proofErr w:type="gramEnd"/>
+      <w:r>
+        <w:rPr>
+          <w:highlight w:val="cyan"/>
+        </w:rPr>
+        <w:t xml:space="preserve"> Sorry, what? I just had to hit the snooze button on my brain. Are you serious?</w:t>
+      </w:r>
+    </w:p>
+    <w:p>
+      <w:pPr>
+        <w:rPr>
+          <w:highlight w:val="cyan"/>
+        </w:rPr>
+      </w:pPr>
+      <w:r>
+        <w:rPr>
+          <w:highlight w:val="cyan"/>
+        </w:rPr>
+        <w:t>B: So what do you do all the time</w:t>
+      </w:r>
+      <w:proofErr w:type="gramStart"/>
+      <w:r>
+        <w:rPr>
+          <w:highlight w:val="cyan"/>
+        </w:rPr>
+        <w:t>?:</w:t>
+      </w:r>
+      <w:proofErr w:type="gramEnd"/>
+      <w:r>
+        <w:rPr>
+          <w:highlight w:val="cyan"/>
+        </w:rPr>
+        <w:t xml:space="preserve"> Eh, we’ve got at least ONE place that sells fair trade coffee. I play the </w:t>
+      </w:r>
+      <w:proofErr w:type="spellStart"/>
+      <w:proofErr w:type="gramStart"/>
+      <w:r>
+        <w:rPr>
+          <w:highlight w:val="cyan"/>
+        </w:rPr>
+        <w:t>uke</w:t>
+      </w:r>
+      <w:proofErr w:type="spellEnd"/>
+      <w:r>
+        <w:rPr>
+          <w:highlight w:val="cyan"/>
+        </w:rPr>
+        <w:t>,</w:t>
+      </w:r>
+      <w:proofErr w:type="gramEnd"/>
+      <w:r>
+        <w:rPr>
+          <w:highlight w:val="cyan"/>
+        </w:rPr>
+        <w:t xml:space="preserve"> steal Twinkies from the guy who lives with me. I’m just trying to find myself, </w:t>
+      </w:r>
+      <w:proofErr w:type="spellStart"/>
+      <w:r>
+        <w:rPr>
+          <w:highlight w:val="cyan"/>
+        </w:rPr>
+        <w:t>y’know</w:t>
+      </w:r>
+      <w:proofErr w:type="spellEnd"/>
+      <w:r>
+        <w:rPr>
+          <w:highlight w:val="cyan"/>
+        </w:rPr>
+        <w:t>?</w:t>
+      </w:r>
+    </w:p>
+    <w:p>
+      <w:pPr>
+        <w:rPr>
+          <w:highlight w:val="cyan"/>
+        </w:rPr>
+      </w:pPr>
+    </w:p>
+    <w:p>
+      <w:pPr>
+        <w:rPr>
+          <w:highlight w:val="cyan"/>
+        </w:rPr>
+      </w:pPr>
+      <w:r>
+        <w:rPr>
+          <w:highlight w:val="cyan"/>
+        </w:rPr>
+        <w:t>A1: Yeah, I’m serious</w:t>
+      </w:r>
+      <w:proofErr w:type="gramStart"/>
+      <w:r>
+        <w:rPr>
+          <w:highlight w:val="cyan"/>
+        </w:rPr>
+        <w:t>!:</w:t>
+      </w:r>
+      <w:proofErr w:type="gramEnd"/>
+      <w:r>
+        <w:rPr>
+          <w:highlight w:val="cyan"/>
+        </w:rPr>
+        <w:t xml:space="preserve"> </w:t>
+      </w:r>
+      <w:r>
+        <w:rPr>
+          <w:highlight w:val="cyan"/>
+        </w:rPr>
         <w:t>{perplexed face/exasperated face?}</w:t>
       </w:r>
       <w:r>
+        <w:rPr>
+          <w:highlight w:val="cyan"/>
+        </w:rPr>
         <w:t>Man, alright. Let’s just focus on the tour? This is already punishing enough without you making it worse.</w:t>
       </w:r>
     </w:p>
     <w:p>
-      <w:r>
-        <w:t xml:space="preserve">A2: Uh, it’s alright.: </w:t>
-      </w:r>
-      <w:r>
+      <w:pPr>
+        <w:rPr>
+          <w:highlight w:val="cyan"/>
+        </w:rPr>
+      </w:pPr>
+      <w:r>
+        <w:rPr>
+          <w:highlight w:val="cyan"/>
+        </w:rPr>
+        <w:t xml:space="preserve">A2: Uh, it’s </w:t>
+      </w:r>
+      <w:proofErr w:type="gramStart"/>
+      <w:r>
+        <w:rPr>
+          <w:highlight w:val="cyan"/>
+        </w:rPr>
+        <w:t>alright.:</w:t>
+      </w:r>
+      <w:proofErr w:type="gramEnd"/>
+      <w:r>
+        <w:rPr>
+          <w:highlight w:val="cyan"/>
+        </w:rPr>
+        <w:t xml:space="preserve"> </w:t>
+      </w:r>
+      <w:r>
+        <w:rPr>
+          <w:highlight w:val="cyan"/>
+        </w:rPr>
         <w:t>{thinking face}</w:t>
       </w:r>
       <w:r>
+        <w:rPr>
+          <w:highlight w:val="cyan"/>
+        </w:rPr>
         <w:t>Did you move from the middle of nowhere?</w:t>
       </w:r>
       <w:r>
+        <w:rPr>
+          <w:highlight w:val="cyan"/>
+        </w:rPr>
         <w:t xml:space="preserve"> New [guy/girl], you’re rather mysterious.</w:t>
       </w:r>
     </w:p>
     <w:p>
-      <w:r>
+      <w:pPr>
+        <w:rPr>
+          <w:highlight w:val="cyan"/>
+        </w:rPr>
+      </w:pPr>
+      <w:r>
+        <w:rPr>
+          <w:highlight w:val="cyan"/>
+        </w:rPr>
         <w:t>[End conversation]</w:t>
       </w:r>
     </w:p>
-    <w:p/>
-    <w:p>
-      <w:r>
-        <w:t xml:space="preserve">B1: Cool.: </w:t>
-      </w:r>
-      <w:r>
+    <w:p>
+      <w:pPr>
+        <w:rPr>
+          <w:highlight w:val="cyan"/>
+        </w:rPr>
+      </w:pPr>
+    </w:p>
+    <w:p>
+      <w:pPr>
+        <w:rPr>
+          <w:highlight w:val="cyan"/>
+        </w:rPr>
+      </w:pPr>
+      <w:r>
+        <w:rPr>
+          <w:highlight w:val="cyan"/>
+        </w:rPr>
+        <w:t xml:space="preserve">B1: </w:t>
+      </w:r>
+      <w:proofErr w:type="gramStart"/>
+      <w:r>
+        <w:rPr>
+          <w:highlight w:val="cyan"/>
+        </w:rPr>
+        <w:t>Cool.:</w:t>
+      </w:r>
+      <w:proofErr w:type="gramEnd"/>
+      <w:r>
+        <w:rPr>
+          <w:highlight w:val="cyan"/>
+        </w:rPr>
+        <w:t xml:space="preserve"> </w:t>
+      </w:r>
+      <w:r>
+        <w:rPr>
+          <w:highlight w:val="cyan"/>
+        </w:rPr>
         <w:t>{normal}</w:t>
       </w:r>
       <w:r>
+        <w:rPr>
+          <w:highlight w:val="cyan"/>
+        </w:rPr>
         <w:t>Very cool. Anyways, back to the tour.</w:t>
       </w:r>
       <w:r>
+        <w:rPr>
+          <w:highlight w:val="cyan"/>
+        </w:rPr>
         <w:t xml:space="preserve"> [End conversation]</w:t>
       </w:r>
     </w:p>
-    <w:p/>
-    <w:p>
-      <w:r>
+    <w:p>
+      <w:pPr>
+        <w:rPr>
+          <w:highlight w:val="cyan"/>
+        </w:rPr>
+      </w:pPr>
+    </w:p>
+    <w:p>
+      <w:r>
+        <w:rPr>
+          <w:highlight w:val="cyan"/>
+        </w:rPr>
         <w:t>So here</w:t>
       </w:r>
       <w:r>
+        <w:rPr>
+          <w:highlight w:val="cyan"/>
+        </w:rPr>
         <w:t>’s a map of the city. You can access it from your phone any time you want. Any time you want to go anywhere, just select the place on the map and [instructions].</w:t>
       </w:r>
     </w:p>
     <w:p/>
     <w:p>
-      <w:r>
+      <w:pPr>
+        <w:rPr>
+          <w:highlight w:val="cyan"/>
+        </w:rPr>
+      </w:pPr>
+      <w:r>
+        <w:rPr>
+          <w:highlight w:val="cyan"/>
+        </w:rPr>
         <w:lastRenderedPageBreak/>
         <w:t>Do you already know how to use your phone? [Select yes or no]</w:t>
       </w:r>
     </w:p>
     <w:p>
-      <w:r>
+      <w:pPr>
+        <w:rPr>
+          <w:highlight w:val="cyan"/>
+        </w:rPr>
+      </w:pPr>
+      <w:r>
+        <w:rPr>
+          <w:highlight w:val="cyan"/>
+        </w:rPr>
         <w:t>Yes: Okay, then that saves us a lot of time.</w:t>
       </w:r>
     </w:p>
-    <w:p/>
-    <w:p>
-      <w:r>
+    <w:p>
+      <w:pPr>
+        <w:rPr>
+          <w:highlight w:val="cyan"/>
+        </w:rPr>
+      </w:pPr>
+    </w:p>
+    <w:p>
+      <w:r>
+        <w:rPr>
+          <w:highlight w:val="cyan"/>
+        </w:rPr>
         <w:t>I’ll give you my number, since I’m nice. You should read my blog if you’re bored. It’s pretty deep. [Dorian added to contacts/social media]</w:t>
       </w:r>
     </w:p>
     <w:p/>
     <w:p/>
     <w:p>
-      <w:r>
+      <w:pPr>
+        <w:rPr>
+          <w:highlight w:val="cyan"/>
+        </w:rPr>
+      </w:pPr>
+      <w:r>
+        <w:rPr>
+          <w:highlight w:val="cyan"/>
+        </w:rPr>
         <w:t>No: Dude, get a manual. But it’s cool, I’ll explain.</w:t>
       </w:r>
     </w:p>
-    <w:p/>
-    <w:p>
-      <w:r>
+    <w:p>
+      <w:pPr>
+        <w:rPr>
+          <w:highlight w:val="cyan"/>
+        </w:rPr>
+      </w:pPr>
+    </w:p>
+    <w:p>
+      <w:pPr>
+        <w:rPr>
+          <w:highlight w:val="cyan"/>
+        </w:rPr>
+      </w:pPr>
+      <w:r>
+        <w:rPr>
+          <w:highlight w:val="cyan"/>
+        </w:rPr>
         <w:t>First, you can do pretty much anything with your phone. You can play games on your phone, text people, or see what’s going on in the world. Everyone here uses [social media name]. As you get to know people, maybe they’ll add you?</w:t>
       </w:r>
     </w:p>
-    <w:p/>
-    <w:p>
-      <w:r>
+    <w:p>
+      <w:pPr>
+        <w:rPr>
+          <w:highlight w:val="cyan"/>
+        </w:rPr>
+      </w:pPr>
+    </w:p>
+    <w:p>
+      <w:r>
+        <w:rPr>
+          <w:highlight w:val="cyan"/>
+        </w:rPr>
         <w:t>I’ll give you my number, since I’m nice. You should read my blog if you’re bored. It’s pretty deep. [Dorian added to contacts/social media]</w:t>
       </w:r>
     </w:p>
     <w:p/>
     <w:p>
       <w:r>
-        <w:t>I’ll give you my number, since I’m nice. You should read my blog if you’re bored. It’s pretty deep.</w:t>
-      </w:r>
-      <w:r>
-        <w:t xml:space="preserve"> [Dorian added to contacts/social media]</w:t>
-      </w:r>
-    </w:p>
-    <w:p/>
-    <w:p>
-      <w:r>
         <w:t>[Instructions for accessing social media]</w:t>
       </w:r>
     </w:p>
     <w:p>
-      <w:r>
-        <w:t xml:space="preserve">You can see all my updates. If you want to find me or your other friends, we usually check in wherever we are. That way you can hang out with people without showing them that you’re “trying,” y’know? </w:t>
-      </w:r>
-    </w:p>
-    <w:p/>
-    <w:p>
-      <w:r>
+      <w:pPr>
+        <w:rPr>
+          <w:highlight w:val="cyan"/>
+        </w:rPr>
+      </w:pPr>
+      <w:r>
+        <w:rPr>
+          <w:highlight w:val="cyan"/>
+        </w:rPr>
+        <w:t xml:space="preserve">You can see all my updates. If you want to find me or your other friends, we usually check in wherever we are. That way you can hang out with people without showing them that you’re “trying,” </w:t>
+      </w:r>
+      <w:proofErr w:type="spellStart"/>
+      <w:r>
+        <w:rPr>
+          <w:highlight w:val="cyan"/>
+        </w:rPr>
+        <w:t>y’know</w:t>
+      </w:r>
+      <w:proofErr w:type="spellEnd"/>
+      <w:r>
+        <w:rPr>
+          <w:highlight w:val="cyan"/>
+        </w:rPr>
+        <w:t xml:space="preserve">? </w:t>
+      </w:r>
+    </w:p>
+    <w:p>
+      <w:pPr>
+        <w:rPr>
+          <w:highlight w:val="cyan"/>
+        </w:rPr>
+      </w:pPr>
+    </w:p>
+    <w:p>
+      <w:pPr>
+        <w:rPr>
+          <w:highlight w:val="cyan"/>
+        </w:rPr>
+      </w:pPr>
+      <w:r>
+        <w:rPr>
+          <w:highlight w:val="cyan"/>
+        </w:rPr>
         <w:t>[Instructions for sending texts/messages]</w:t>
       </w:r>
     </w:p>
     <w:p>
-      <w:r>
-        <w:t>If you ever want to send me a text, …</w:t>
-      </w:r>
-    </w:p>
-    <w:p/>
-    <w:p>
-      <w:r>
-        <w:t>People’s birthdays and stuff pop up too, so you’ve got no excuse to miss a birthday. Hint, hint.</w:t>
-      </w:r>
-    </w:p>
-    <w:p/>
-    <w:p>
-      <w:r>
+      <w:pPr>
+        <w:rPr>
+          <w:highlight w:val="cyan"/>
+        </w:rPr>
+      </w:pPr>
+      <w:r>
+        <w:rPr>
+          <w:highlight w:val="cyan"/>
+        </w:rPr>
+        <w:t xml:space="preserve">If you ever want to send me a </w:t>
+      </w:r>
+      <w:proofErr w:type="gramStart"/>
+      <w:r>
+        <w:rPr>
+          <w:highlight w:val="cyan"/>
+        </w:rPr>
+        <w:t>text, …</w:t>
+      </w:r>
+      <w:proofErr w:type="gramEnd"/>
+    </w:p>
+    <w:p>
+      <w:pPr>
+        <w:rPr>
+          <w:highlight w:val="cyan"/>
+        </w:rPr>
+      </w:pPr>
+    </w:p>
+    <w:p>
+      <w:r>
+        <w:rPr>
+          <w:highlight w:val="cyan"/>
+        </w:rPr>
+        <w:t xml:space="preserve">People’s birthdays and stuff pop up too, so you’ve got no excuse to miss a birthday. </w:t>
+      </w:r>
+      <w:proofErr w:type="gramStart"/>
+      <w:r>
+        <w:rPr>
+          <w:highlight w:val="cyan"/>
+        </w:rPr>
+        <w:t>Hint, hint.</w:t>
+      </w:r>
+      <w:proofErr w:type="gramEnd"/>
+    </w:p>
+    <w:p/>
+    <w:p>
+      <w:r>
+        <w:rPr>
+          <w:highlight w:val="cyan"/>
+        </w:rPr>
         <w:t>You can play games at most of the places you go, so if you get tired of socializing, you can always blow off some steam on the games. They’ll have [symbol or marker] over them, so you’ll see them immediately.</w:t>
       </w:r>
     </w:p>
@@ -278,10 +696,18 @@
     </w:p>
     <w:p>
       <w:r>
-        <w:t>At the end of the day, you can go home and sleep to start a new in-game day. You can also be a rebel and stay up late, but you might sleep in and miss school, so try to be a little responsible. Or don’t. Whatever</w:t>
-      </w:r>
-      <w:r>
-        <w:t>. But seriously, if you stay up, you’ll feel it the next day.</w:t>
+        <w:t xml:space="preserve">At the end of the day, you can go home and sleep to start a new in-game day. You can also be a rebel and stay up late, but you might sleep in and miss school, so try to be a little responsible. Or don’t. </w:t>
+      </w:r>
+      <w:proofErr w:type="gramStart"/>
+      <w:r>
+        <w:t>Whatever</w:t>
+      </w:r>
+      <w:r>
+        <w:t>.</w:t>
+      </w:r>
+      <w:proofErr w:type="gramEnd"/>
+      <w:r>
+        <w:t xml:space="preserve"> But seriously, if you stay up, you’ll feel it the next day.</w:t>
       </w:r>
     </w:p>
     <w:p/>

</xml_diff>